<commit_message>
doc - mission 2 description, ok
</commit_message>
<xml_diff>
--- a/docs/Etape_3/FS/Fonctionnalité_Détaillé_mission_2.docx
+++ b/docs/Etape_3/FS/Fonctionnalité_Détaillé_mission_2.docx
@@ -300,14 +300,7 @@
                 <w:sz w:val="24"/>
                 <w:szCs w:val="24"/>
               </w:rPr>
-              <w:t>Une application autonome en Java permettant aux responsables de Cook Master d'avoir un rapport graphique de l'état de leur activité</w:t>
-            </w:r>
-            <w:r>
-              <w:rPr>
-                <w:sz w:val="24"/>
-                <w:szCs w:val="24"/>
-              </w:rPr>
-              <w:t>.</w:t>
+              <w:t>Une application autonome en Java permettant aux responsables de Cook Master d'avoir un rapport graphique de l'état de leur activité.</w:t>
             </w:r>
           </w:p>
         </w:tc>
@@ -327,21 +320,7 @@
                 <w:sz w:val="24"/>
                 <w:szCs w:val="24"/>
               </w:rPr>
-              <w:t xml:space="preserve">- </w:t>
-            </w:r>
-            <w:r>
-              <w:rPr>
-                <w:sz w:val="24"/>
-                <w:szCs w:val="24"/>
-              </w:rPr>
-              <w:t xml:space="preserve">permettre </w:t>
-            </w:r>
-            <w:r>
-              <w:rPr>
-                <w:sz w:val="24"/>
-                <w:szCs w:val="24"/>
-              </w:rPr>
-              <w:t>aux responsables de consulter les événements détaillés, y compris leur type, leur contenu, ainsi que les réservations et planifications associées.</w:t>
+              <w:t>- permettre aux responsables de consulter les événements détaillés, y compris leur type, leur contenu, ainsi que les réservations et planifications associées.</w:t>
             </w:r>
           </w:p>
           <w:p>
@@ -426,81 +405,53 @@
                 <w:sz w:val="24"/>
                 <w:szCs w:val="24"/>
               </w:rPr>
-              <w:t>Récupération des</w:t>
-            </w:r>
-            <w:r>
-              <w:rPr>
-                <w:sz w:val="24"/>
-                <w:szCs w:val="24"/>
-              </w:rPr>
-              <w:t xml:space="preserve"> données suivantes : </w:t>
-            </w:r>
-          </w:p>
-          <w:p>
-            <w:pPr>
-              <w:rPr>
-                <w:sz w:val="24"/>
-                <w:szCs w:val="24"/>
-              </w:rPr>
-            </w:pPr>
-          </w:p>
-          <w:p>
-            <w:pPr>
-              <w:rPr>
-                <w:sz w:val="24"/>
-                <w:szCs w:val="24"/>
-              </w:rPr>
-            </w:pPr>
-            <w:r>
-              <w:rPr>
-                <w:sz w:val="24"/>
-                <w:szCs w:val="24"/>
-              </w:rPr>
-              <w:t>-L</w:t>
-            </w:r>
-            <w:r>
-              <w:rPr>
-                <w:sz w:val="24"/>
-                <w:szCs w:val="24"/>
-              </w:rPr>
-              <w:t>es informations détaillées des comptes clients incluant les abonnements, les devis et les factures</w:t>
-            </w:r>
-            <w:r>
-              <w:rPr>
-                <w:sz w:val="24"/>
-                <w:szCs w:val="24"/>
-              </w:rPr>
-              <w:t>.</w:t>
-            </w:r>
-          </w:p>
-          <w:p>
-            <w:pPr>
-              <w:rPr>
-                <w:sz w:val="24"/>
-                <w:szCs w:val="24"/>
-              </w:rPr>
-            </w:pPr>
-          </w:p>
-          <w:p>
-            <w:pPr>
-              <w:rPr>
-                <w:sz w:val="24"/>
-                <w:szCs w:val="24"/>
-              </w:rPr>
-            </w:pPr>
-            <w:r>
-              <w:rPr>
-                <w:sz w:val="24"/>
-                <w:szCs w:val="24"/>
-              </w:rPr>
-              <w:t>-L</w:t>
-            </w:r>
-            <w:r>
-              <w:rPr>
-                <w:sz w:val="24"/>
-                <w:szCs w:val="24"/>
-              </w:rPr>
-              <w:t xml:space="preserve">es détails exhaustifs des </w:t>
+              <w:t xml:space="preserve">Récupération des données suivantes : </w:t>
+            </w:r>
+          </w:p>
+          <w:p>
+            <w:pPr>
+              <w:rPr>
+                <w:sz w:val="24"/>
+                <w:szCs w:val="24"/>
+              </w:rPr>
+            </w:pPr>
+          </w:p>
+          <w:p>
+            <w:pPr>
+              <w:rPr>
+                <w:sz w:val="24"/>
+                <w:szCs w:val="24"/>
+              </w:rPr>
+            </w:pPr>
+            <w:r>
+              <w:rPr>
+                <w:sz w:val="24"/>
+                <w:szCs w:val="24"/>
+              </w:rPr>
+              <w:t>-Les informations détaillées des comptes clients incluant les abonnements, les devis et les factures.</w:t>
+            </w:r>
+          </w:p>
+          <w:p>
+            <w:pPr>
+              <w:rPr>
+                <w:sz w:val="24"/>
+                <w:szCs w:val="24"/>
+              </w:rPr>
+            </w:pPr>
+          </w:p>
+          <w:p>
+            <w:pPr>
+              <w:rPr>
+                <w:sz w:val="24"/>
+                <w:szCs w:val="24"/>
+              </w:rPr>
+            </w:pPr>
+            <w:r>
+              <w:rPr>
+                <w:sz w:val="24"/>
+                <w:szCs w:val="24"/>
+              </w:rPr>
+              <w:t xml:space="preserve">-Les détails exhaustifs des </w:t>
             </w:r>
             <w:r>
               <w:rPr>
@@ -508,44 +459,30 @@
                 <w:szCs w:val="24"/>
               </w:rPr>
               <w:lastRenderedPageBreak/>
-              <w:t>événements, incluant leur type/contenu, les réservations et les planifications associées</w:t>
-            </w:r>
-            <w:r>
-              <w:rPr>
-                <w:sz w:val="24"/>
-                <w:szCs w:val="24"/>
-              </w:rPr>
-              <w:t>.</w:t>
-            </w:r>
-          </w:p>
-          <w:p>
-            <w:pPr>
-              <w:rPr>
-                <w:sz w:val="24"/>
-                <w:szCs w:val="24"/>
-              </w:rPr>
-            </w:pPr>
-          </w:p>
-          <w:p>
-            <w:pPr>
-              <w:rPr>
-                <w:sz w:val="24"/>
-                <w:szCs w:val="24"/>
-              </w:rPr>
-            </w:pPr>
-            <w:r>
-              <w:rPr>
-                <w:sz w:val="24"/>
-                <w:szCs w:val="24"/>
-              </w:rPr>
-              <w:t>-L</w:t>
-            </w:r>
-            <w:r>
-              <w:rPr>
-                <w:sz w:val="24"/>
-                <w:szCs w:val="24"/>
-              </w:rPr>
-              <w:t>es caractéristiques détaillées des prestations, incluant leur type (salles, matériel, etc.).</w:t>
+              <w:t>événements, incluant leur type/contenu, les réservations et les planifications associées.</w:t>
+            </w:r>
+          </w:p>
+          <w:p>
+            <w:pPr>
+              <w:rPr>
+                <w:sz w:val="24"/>
+                <w:szCs w:val="24"/>
+              </w:rPr>
+            </w:pPr>
+          </w:p>
+          <w:p>
+            <w:pPr>
+              <w:rPr>
+                <w:sz w:val="24"/>
+                <w:szCs w:val="24"/>
+              </w:rPr>
+            </w:pPr>
+            <w:r>
+              <w:rPr>
+                <w:sz w:val="24"/>
+                <w:szCs w:val="24"/>
+              </w:rPr>
+              <w:t>-Les caractéristiques détaillées des prestations, incluant leur type (salles, matériel, etc.).</w:t>
             </w:r>
           </w:p>
         </w:tc>
@@ -589,14 +526,7 @@
                 <w:sz w:val="24"/>
                 <w:szCs w:val="24"/>
               </w:rPr>
-              <w:t>-</w:t>
-            </w:r>
-            <w:r>
-              <w:rPr>
-                <w:sz w:val="24"/>
-                <w:szCs w:val="24"/>
-              </w:rPr>
-              <w:t xml:space="preserve">Afficher les détails de chaque élément (par exemple, </w:t>
+              <w:t xml:space="preserve">-Afficher les détails de chaque élément (par exemple, </w:t>
             </w:r>
             <w:r>
               <w:rPr>
@@ -667,132 +597,76 @@
                 <w:sz w:val="24"/>
                 <w:szCs w:val="24"/>
               </w:rPr>
-              <w:t>G</w:t>
-            </w:r>
-            <w:r>
-              <w:rPr>
-                <w:sz w:val="24"/>
-                <w:szCs w:val="24"/>
-              </w:rPr>
-              <w:t>énér</w:t>
-            </w:r>
-            <w:r>
-              <w:rPr>
-                <w:sz w:val="24"/>
-                <w:szCs w:val="24"/>
-              </w:rPr>
-              <w:t>ation de</w:t>
-            </w:r>
-            <w:r>
-              <w:rPr>
-                <w:sz w:val="24"/>
-                <w:szCs w:val="24"/>
-              </w:rPr>
-              <w:t xml:space="preserve"> PDF </w:t>
-            </w:r>
-            <w:r>
-              <w:rPr>
-                <w:sz w:val="24"/>
-                <w:szCs w:val="24"/>
-              </w:rPr>
-              <w:t>sur</w:t>
-            </w:r>
-            <w:r>
-              <w:rPr>
-                <w:sz w:val="24"/>
-                <w:szCs w:val="24"/>
-              </w:rPr>
-              <w:t xml:space="preserve"> différentes pages contenant des diagrammes statistiques : </w:t>
-            </w:r>
-          </w:p>
-          <w:p>
-            <w:pPr>
-              <w:rPr>
-                <w:sz w:val="24"/>
-                <w:szCs w:val="24"/>
-              </w:rPr>
-            </w:pPr>
-          </w:p>
-          <w:p>
-            <w:pPr>
-              <w:rPr>
-                <w:sz w:val="24"/>
-                <w:szCs w:val="24"/>
-              </w:rPr>
-            </w:pPr>
-            <w:r>
-              <w:rPr>
-                <w:sz w:val="24"/>
-                <w:szCs w:val="24"/>
-              </w:rPr>
-              <w:t>-</w:t>
-            </w:r>
-            <w:r>
-              <w:rPr>
-                <w:sz w:val="24"/>
-                <w:szCs w:val="24"/>
-              </w:rPr>
-              <w:t xml:space="preserve">répartition des comptes clients (CA, type de client, régularité d'achat, etc.) avec le top 5 des clients les plus fidèles </w:t>
-            </w:r>
-          </w:p>
-          <w:p>
-            <w:pPr>
-              <w:rPr>
-                <w:sz w:val="24"/>
-                <w:szCs w:val="24"/>
-              </w:rPr>
-            </w:pPr>
-          </w:p>
-          <w:p>
-            <w:pPr>
-              <w:rPr>
-                <w:sz w:val="24"/>
-                <w:szCs w:val="24"/>
-              </w:rPr>
-            </w:pPr>
-            <w:r>
-              <w:rPr>
-                <w:sz w:val="24"/>
-                <w:szCs w:val="24"/>
-              </w:rPr>
-              <w:t>-R</w:t>
-            </w:r>
-            <w:r>
-              <w:rPr>
-                <w:sz w:val="24"/>
-                <w:szCs w:val="24"/>
-              </w:rPr>
-              <w:t>épartition des événements (type, fréquence de planification, etc.) avec le top 5 des événements les plus demandés</w:t>
-            </w:r>
-          </w:p>
-          <w:p>
-            <w:pPr>
-              <w:rPr>
-                <w:sz w:val="24"/>
-                <w:szCs w:val="24"/>
-              </w:rPr>
-            </w:pPr>
-          </w:p>
-          <w:p>
-            <w:pPr>
-              <w:rPr>
-                <w:sz w:val="24"/>
-                <w:szCs w:val="24"/>
-              </w:rPr>
-            </w:pPr>
-            <w:r>
-              <w:rPr>
-                <w:sz w:val="24"/>
-                <w:szCs w:val="24"/>
-              </w:rPr>
-              <w:t>-R</w:t>
-            </w:r>
-            <w:r>
-              <w:rPr>
-                <w:sz w:val="24"/>
-                <w:szCs w:val="24"/>
-              </w:rPr>
-              <w:t>épartition des prestations (type, coût, nombre d'événements associés, etc.) avec le top 5 des prestations les plus fréquentes.</w:t>
+              <w:t xml:space="preserve">Génération de PDF sur différentes pages contenant des diagrammes statistiques : </w:t>
+            </w:r>
+          </w:p>
+          <w:p>
+            <w:pPr>
+              <w:rPr>
+                <w:sz w:val="24"/>
+                <w:szCs w:val="24"/>
+              </w:rPr>
+            </w:pPr>
+          </w:p>
+          <w:p>
+            <w:pPr>
+              <w:rPr>
+                <w:sz w:val="24"/>
+                <w:szCs w:val="24"/>
+              </w:rPr>
+            </w:pPr>
+            <w:r>
+              <w:rPr>
+                <w:sz w:val="24"/>
+                <w:szCs w:val="24"/>
+              </w:rPr>
+              <w:t xml:space="preserve">-répartition des comptes clients (CA, type de client, régularité d'achat, etc.) avec le top 5 des clients les plus fidèles </w:t>
+            </w:r>
+          </w:p>
+          <w:p>
+            <w:pPr>
+              <w:rPr>
+                <w:sz w:val="24"/>
+                <w:szCs w:val="24"/>
+              </w:rPr>
+            </w:pPr>
+          </w:p>
+          <w:p>
+            <w:pPr>
+              <w:rPr>
+                <w:sz w:val="24"/>
+                <w:szCs w:val="24"/>
+              </w:rPr>
+            </w:pPr>
+            <w:r>
+              <w:rPr>
+                <w:sz w:val="24"/>
+                <w:szCs w:val="24"/>
+              </w:rPr>
+              <w:t>-Répartition des événements (type, fréquence de planification, etc.) avec le top 5 des événements les plus demandés</w:t>
+            </w:r>
+          </w:p>
+          <w:p>
+            <w:pPr>
+              <w:rPr>
+                <w:sz w:val="24"/>
+                <w:szCs w:val="24"/>
+              </w:rPr>
+            </w:pPr>
+          </w:p>
+          <w:p>
+            <w:pPr>
+              <w:rPr>
+                <w:sz w:val="24"/>
+                <w:szCs w:val="24"/>
+              </w:rPr>
+            </w:pPr>
+            <w:r>
+              <w:rPr>
+                <w:sz w:val="24"/>
+                <w:szCs w:val="24"/>
+              </w:rPr>
+              <w:t>-Répartition des prestations (type, coût, nombre d'événements associés, etc.) avec le top 5 des prestations les plus fréquentes.</w:t>
             </w:r>
           </w:p>
         </w:tc>
@@ -1041,14 +915,7 @@
                 <w:sz w:val="24"/>
                 <w:szCs w:val="24"/>
               </w:rPr>
-              <w:t>Accès</w:t>
-            </w:r>
-            <w:r>
-              <w:rPr>
-                <w:sz w:val="24"/>
-                <w:szCs w:val="24"/>
-              </w:rPr>
-              <w:t xml:space="preserve"> à des fonctionnalités spécifiques</w:t>
+              <w:t>Accès à des fonctionnalités spécifiques</w:t>
             </w:r>
           </w:p>
         </w:tc>
@@ -1068,37 +935,96 @@
                 <w:sz w:val="24"/>
                 <w:szCs w:val="24"/>
               </w:rPr>
-              <w:t>A</w:t>
-            </w:r>
-            <w:r>
-              <w:rPr>
-                <w:sz w:val="24"/>
-                <w:szCs w:val="24"/>
-              </w:rPr>
-              <w:t xml:space="preserve">ccéder aux cours et aux contenus exclusifs de Cook Master, que ce soit en utilisant leur abonnement privilégié ou en explorant les options sans abonnement, agrémentées d'éléments publicitaires. </w:t>
-            </w:r>
-          </w:p>
-          <w:p>
-            <w:pPr>
-              <w:rPr>
-                <w:sz w:val="24"/>
-                <w:szCs w:val="24"/>
-              </w:rPr>
-            </w:pPr>
-          </w:p>
-          <w:p>
-            <w:pPr>
-              <w:rPr>
-                <w:sz w:val="24"/>
-                <w:szCs w:val="24"/>
-              </w:rPr>
-            </w:pPr>
-            <w:r>
-              <w:rPr>
-                <w:sz w:val="24"/>
-                <w:szCs w:val="24"/>
-              </w:rPr>
-              <w:t>Cette solution permet ainsi aux clients de bénéficier d'une flexibilité accrue dans leur parcours d'apprentissage</w:t>
+              <w:t xml:space="preserve">Accéder aux cours et aux contenus exclusifs de Cook Master, que ce soit en utilisant leur abonnement privilégié ou en explorant les options sans abonnement, agrémentées d'éléments publicitaires. </w:t>
+            </w:r>
+          </w:p>
+          <w:p>
+            <w:pPr>
+              <w:rPr>
+                <w:sz w:val="24"/>
+                <w:szCs w:val="24"/>
+              </w:rPr>
+            </w:pPr>
+          </w:p>
+          <w:p>
+            <w:pPr>
+              <w:rPr>
+                <w:sz w:val="24"/>
+                <w:szCs w:val="24"/>
+              </w:rPr>
+            </w:pPr>
+            <w:r>
+              <w:rPr>
+                <w:sz w:val="24"/>
+                <w:szCs w:val="24"/>
+              </w:rPr>
+              <w:t>Cette solution permet ainsi aux clients de bénéficier d'une flexibilité accrue dans leur parcours d'apprentissage.</w:t>
+            </w:r>
+          </w:p>
+        </w:tc>
+        <w:tc>
+          <w:tcPr>
+            <w:tcW w:w="2266" w:type="dxa"/>
+          </w:tcPr>
+          <w:p>
+            <w:pPr>
+              <w:rPr>
+                <w:sz w:val="24"/>
+                <w:szCs w:val="24"/>
+              </w:rPr>
+            </w:pPr>
+            <w:r>
+              <w:rPr>
+                <w:sz w:val="24"/>
+                <w:szCs w:val="24"/>
+              </w:rPr>
+              <w:t>- Télécharger et installer l'application depuis le Play Store.</w:t>
+            </w:r>
+          </w:p>
+          <w:p>
+            <w:pPr>
+              <w:rPr>
+                <w:sz w:val="24"/>
+                <w:szCs w:val="24"/>
+              </w:rPr>
+            </w:pPr>
+          </w:p>
+          <w:p>
+            <w:pPr>
+              <w:rPr>
+                <w:sz w:val="24"/>
+                <w:szCs w:val="24"/>
+              </w:rPr>
+            </w:pPr>
+            <w:r>
+              <w:rPr>
+                <w:sz w:val="24"/>
+                <w:szCs w:val="24"/>
+              </w:rPr>
+              <w:t xml:space="preserve">- Créer un compte ou se connecter avec les identifiants existants. </w:t>
+            </w:r>
+          </w:p>
+          <w:p>
+            <w:pPr>
+              <w:rPr>
+                <w:sz w:val="24"/>
+                <w:szCs w:val="24"/>
+              </w:rPr>
+            </w:pPr>
+          </w:p>
+          <w:p>
+            <w:pPr>
+              <w:rPr>
+                <w:sz w:val="24"/>
+                <w:szCs w:val="24"/>
+              </w:rPr>
+            </w:pPr>
+            <w:r>
+              <w:rPr>
+                <w:sz w:val="24"/>
+                <w:szCs w:val="24"/>
+              </w:rPr>
+              <w:t>- Parcourir les cours disponibles et réserver une place</w:t>
             </w:r>
             <w:r>
               <w:rPr>
@@ -1125,79 +1051,6 @@
                 <w:sz w:val="24"/>
                 <w:szCs w:val="24"/>
               </w:rPr>
-              <w:t>- Télécharger et installer l'application depuis le Play Store.</w:t>
-            </w:r>
-          </w:p>
-          <w:p>
-            <w:pPr>
-              <w:rPr>
-                <w:sz w:val="24"/>
-                <w:szCs w:val="24"/>
-              </w:rPr>
-            </w:pPr>
-          </w:p>
-          <w:p>
-            <w:pPr>
-              <w:rPr>
-                <w:sz w:val="24"/>
-                <w:szCs w:val="24"/>
-              </w:rPr>
-            </w:pPr>
-            <w:r>
-              <w:rPr>
-                <w:sz w:val="24"/>
-                <w:szCs w:val="24"/>
-              </w:rPr>
-              <w:t xml:space="preserve">- Créer un compte ou se connecter avec les identifiants existants. </w:t>
-            </w:r>
-          </w:p>
-          <w:p>
-            <w:pPr>
-              <w:rPr>
-                <w:sz w:val="24"/>
-                <w:szCs w:val="24"/>
-              </w:rPr>
-            </w:pPr>
-          </w:p>
-          <w:p>
-            <w:pPr>
-              <w:rPr>
-                <w:sz w:val="24"/>
-                <w:szCs w:val="24"/>
-              </w:rPr>
-            </w:pPr>
-            <w:r>
-              <w:rPr>
-                <w:sz w:val="24"/>
-                <w:szCs w:val="24"/>
-              </w:rPr>
-              <w:t>- Parcourir les cours disponibles et réserver une place</w:t>
-            </w:r>
-            <w:r>
-              <w:rPr>
-                <w:sz w:val="24"/>
-                <w:szCs w:val="24"/>
-              </w:rPr>
-              <w:t>.</w:t>
-            </w:r>
-          </w:p>
-        </w:tc>
-        <w:tc>
-          <w:tcPr>
-            <w:tcW w:w="2266" w:type="dxa"/>
-          </w:tcPr>
-          <w:p>
-            <w:pPr>
-              <w:rPr>
-                <w:sz w:val="24"/>
-                <w:szCs w:val="24"/>
-              </w:rPr>
-            </w:pPr>
-            <w:r>
-              <w:rPr>
-                <w:sz w:val="24"/>
-                <w:szCs w:val="24"/>
-              </w:rPr>
               <w:t xml:space="preserve">Accéder aux cours et gérer </w:t>
             </w:r>
             <w:r>
@@ -1212,21 +1065,7 @@
                 <w:sz w:val="24"/>
                 <w:szCs w:val="24"/>
               </w:rPr>
-              <w:t>es</w:t>
-            </w:r>
-            <w:r>
-              <w:rPr>
-                <w:sz w:val="24"/>
-                <w:szCs w:val="24"/>
-              </w:rPr>
-              <w:t xml:space="preserve"> </w:t>
-            </w:r>
-            <w:r>
-              <w:rPr>
-                <w:sz w:val="24"/>
-                <w:szCs w:val="24"/>
-              </w:rPr>
-              <w:t>abonnements</w:t>
+              <w:t>es abonnements</w:t>
             </w:r>
           </w:p>
         </w:tc>
@@ -1291,6 +1130,234 @@
       </w:tr>
     </w:tbl>
     <w:p/>
+    <w:p/>
+    <w:tbl>
+      <w:tblPr>
+        <w:tblStyle w:val="Grilledutableau"/>
+        <w:tblW w:w="0" w:type="auto"/>
+        <w:tblLook w:val="04A0" w:firstRow="1" w:lastRow="0" w:firstColumn="1" w:lastColumn="0" w:noHBand="0" w:noVBand="1"/>
+      </w:tblPr>
+      <w:tblGrid>
+        <w:gridCol w:w="2265"/>
+        <w:gridCol w:w="2265"/>
+        <w:gridCol w:w="2266"/>
+        <w:gridCol w:w="2266"/>
+      </w:tblGrid>
+      <w:tr>
+        <w:tc>
+          <w:tcPr>
+            <w:tcW w:w="2265" w:type="dxa"/>
+          </w:tcPr>
+          <w:p>
+            <w:r>
+              <w:rPr>
+                <w:b/>
+                <w:bCs/>
+                <w:sz w:val="24"/>
+                <w:szCs w:val="24"/>
+              </w:rPr>
+              <w:t>Fonctionnalité</w:t>
+            </w:r>
+          </w:p>
+        </w:tc>
+        <w:tc>
+          <w:tcPr>
+            <w:tcW w:w="2265" w:type="dxa"/>
+          </w:tcPr>
+          <w:p>
+            <w:r>
+              <w:rPr>
+                <w:b/>
+                <w:bCs/>
+                <w:sz w:val="24"/>
+                <w:szCs w:val="24"/>
+              </w:rPr>
+              <w:t>Description</w:t>
+            </w:r>
+          </w:p>
+        </w:tc>
+        <w:tc>
+          <w:tcPr>
+            <w:tcW w:w="2266" w:type="dxa"/>
+          </w:tcPr>
+          <w:p>
+            <w:r>
+              <w:rPr>
+                <w:b/>
+                <w:bCs/>
+                <w:sz w:val="24"/>
+                <w:szCs w:val="24"/>
+              </w:rPr>
+              <w:t>Détail de l’action d’utilisation</w:t>
+            </w:r>
+          </w:p>
+        </w:tc>
+        <w:tc>
+          <w:tcPr>
+            <w:tcW w:w="2266" w:type="dxa"/>
+          </w:tcPr>
+          <w:p>
+            <w:r>
+              <w:rPr>
+                <w:b/>
+                <w:bCs/>
+                <w:sz w:val="24"/>
+                <w:szCs w:val="24"/>
+              </w:rPr>
+              <w:t>Action d’utilisation</w:t>
+            </w:r>
+          </w:p>
+        </w:tc>
+      </w:tr>
+      <w:tr>
+        <w:tc>
+          <w:tcPr>
+            <w:tcW w:w="2265" w:type="dxa"/>
+          </w:tcPr>
+          <w:p>
+            <w:r>
+              <w:rPr>
+                <w:sz w:val="24"/>
+                <w:szCs w:val="24"/>
+              </w:rPr>
+              <w:t>Compte</w:t>
+            </w:r>
+          </w:p>
+        </w:tc>
+        <w:tc>
+          <w:tcPr>
+            <w:tcW w:w="2265" w:type="dxa"/>
+          </w:tcPr>
+          <w:p>
+            <w:pPr>
+              <w:rPr>
+                <w:sz w:val="24"/>
+                <w:szCs w:val="24"/>
+              </w:rPr>
+            </w:pPr>
+            <w:r>
+              <w:rPr>
+                <w:sz w:val="24"/>
+                <w:szCs w:val="24"/>
+              </w:rPr>
+              <w:t>- Se connecter à l'application en utilisant des identifiants sécurisés (email, mot de passe).</w:t>
+            </w:r>
+          </w:p>
+          <w:p/>
+        </w:tc>
+        <w:tc>
+          <w:tcPr>
+            <w:tcW w:w="2266" w:type="dxa"/>
+          </w:tcPr>
+          <w:p>
+            <w:r>
+              <w:rPr>
+                <w:sz w:val="24"/>
+                <w:szCs w:val="24"/>
+              </w:rPr>
+              <w:t xml:space="preserve">-permet d’avoir accès aux fonctionnalité de l’application </w:t>
+            </w:r>
+          </w:p>
+        </w:tc>
+        <w:tc>
+          <w:tcPr>
+            <w:tcW w:w="2266" w:type="dxa"/>
+          </w:tcPr>
+          <w:p>
+            <w:r>
+              <w:rPr>
+                <w:sz w:val="24"/>
+                <w:szCs w:val="24"/>
+              </w:rPr>
+              <w:t>Interface principal, permettant de se connecter</w:t>
+            </w:r>
+          </w:p>
+        </w:tc>
+      </w:tr>
+      <w:tr>
+        <w:tc>
+          <w:tcPr>
+            <w:tcW w:w="2265" w:type="dxa"/>
+          </w:tcPr>
+          <w:p>
+            <w:pPr>
+              <w:rPr>
+                <w:sz w:val="24"/>
+                <w:szCs w:val="24"/>
+              </w:rPr>
+            </w:pPr>
+            <w:r>
+              <w:rPr>
+                <w:sz w:val="24"/>
+                <w:szCs w:val="24"/>
+              </w:rPr>
+              <w:t>Carte de fidélité</w:t>
+            </w:r>
+          </w:p>
+        </w:tc>
+        <w:tc>
+          <w:tcPr>
+            <w:tcW w:w="2265" w:type="dxa"/>
+          </w:tcPr>
+          <w:p>
+            <w:pPr>
+              <w:rPr>
+                <w:sz w:val="24"/>
+                <w:szCs w:val="24"/>
+              </w:rPr>
+            </w:pPr>
+            <w:r>
+              <w:rPr>
+                <w:sz w:val="24"/>
+                <w:szCs w:val="24"/>
+              </w:rPr>
+              <w:t>La carte de fidélité sera introduite via un QR qui sera affiché sur l’application</w:t>
+            </w:r>
+          </w:p>
+        </w:tc>
+        <w:tc>
+          <w:tcPr>
+            <w:tcW w:w="2266" w:type="dxa"/>
+          </w:tcPr>
+          <w:p>
+            <w:pPr>
+              <w:rPr>
+                <w:sz w:val="24"/>
+                <w:szCs w:val="24"/>
+              </w:rPr>
+            </w:pPr>
+            <w:r>
+              <w:rPr>
+                <w:sz w:val="24"/>
+                <w:szCs w:val="24"/>
+              </w:rPr>
+              <w:t>-Au scan du QR code, celui-ci sera automatiquement authentifié</w:t>
+            </w:r>
+          </w:p>
+        </w:tc>
+        <w:tc>
+          <w:tcPr>
+            <w:tcW w:w="2266" w:type="dxa"/>
+          </w:tcPr>
+          <w:p>
+            <w:pPr>
+              <w:rPr>
+                <w:sz w:val="24"/>
+                <w:szCs w:val="24"/>
+              </w:rPr>
+            </w:pPr>
+            <w:r>
+              <w:rPr>
+                <w:sz w:val="24"/>
+                <w:szCs w:val="24"/>
+              </w:rPr>
+              <w:t>QR code</w:t>
+            </w:r>
+          </w:p>
+        </w:tc>
+      </w:tr>
+    </w:tbl>
+    <w:p/>
     <w:sectPr>
       <w:pgSz w:w="11906" w:h="16838"/>
       <w:pgMar w:top="1417" w:right="1417" w:bottom="1417" w:left="1417" w:header="708" w:footer="708" w:gutter="0"/>
@@ -1416,6 +1483,118 @@
     </w:lvl>
   </w:abstractNum>
   <w:abstractNum w:abstractNumId="1" w15:restartNumberingAfterBreak="0">
+    <w:nsid w:val="43BA00FC"/>
+    <w:multiLevelType w:val="hybridMultilevel"/>
+    <w:tmpl w:val="D01AFEA0"/>
+    <w:lvl w:ilvl="0" w:tplc="150E1D42">
+      <w:numFmt w:val="bullet"/>
+      <w:lvlText w:val="-"/>
+      <w:lvlJc w:val="left"/>
+      <w:pPr>
+        <w:ind w:left="720" w:hanging="360"/>
+      </w:pPr>
+      <w:rPr>
+        <w:rFonts w:ascii="Calibri" w:eastAsiaTheme="minorHAnsi" w:hAnsi="Calibri" w:cs="Calibri" w:hint="default"/>
+      </w:rPr>
+    </w:lvl>
+    <w:lvl w:ilvl="1" w:tplc="040C0003" w:tentative="1">
+      <w:start w:val="1"/>
+      <w:numFmt w:val="bullet"/>
+      <w:lvlText w:val="o"/>
+      <w:lvlJc w:val="left"/>
+      <w:pPr>
+        <w:ind w:left="1440" w:hanging="360"/>
+      </w:pPr>
+      <w:rPr>
+        <w:rFonts w:ascii="Courier New" w:hAnsi="Courier New" w:cs="Courier New" w:hint="default"/>
+      </w:rPr>
+    </w:lvl>
+    <w:lvl w:ilvl="2" w:tplc="040C0005" w:tentative="1">
+      <w:start w:val="1"/>
+      <w:numFmt w:val="bullet"/>
+      <w:lvlText w:val=""/>
+      <w:lvlJc w:val="left"/>
+      <w:pPr>
+        <w:ind w:left="2160" w:hanging="360"/>
+      </w:pPr>
+      <w:rPr>
+        <w:rFonts w:ascii="Wingdings" w:hAnsi="Wingdings" w:hint="default"/>
+      </w:rPr>
+    </w:lvl>
+    <w:lvl w:ilvl="3" w:tplc="040C0001" w:tentative="1">
+      <w:start w:val="1"/>
+      <w:numFmt w:val="bullet"/>
+      <w:lvlText w:val=""/>
+      <w:lvlJc w:val="left"/>
+      <w:pPr>
+        <w:ind w:left="2880" w:hanging="360"/>
+      </w:pPr>
+      <w:rPr>
+        <w:rFonts w:ascii="Symbol" w:hAnsi="Symbol" w:hint="default"/>
+      </w:rPr>
+    </w:lvl>
+    <w:lvl w:ilvl="4" w:tplc="040C0003" w:tentative="1">
+      <w:start w:val="1"/>
+      <w:numFmt w:val="bullet"/>
+      <w:lvlText w:val="o"/>
+      <w:lvlJc w:val="left"/>
+      <w:pPr>
+        <w:ind w:left="3600" w:hanging="360"/>
+      </w:pPr>
+      <w:rPr>
+        <w:rFonts w:ascii="Courier New" w:hAnsi="Courier New" w:cs="Courier New" w:hint="default"/>
+      </w:rPr>
+    </w:lvl>
+    <w:lvl w:ilvl="5" w:tplc="040C0005" w:tentative="1">
+      <w:start w:val="1"/>
+      <w:numFmt w:val="bullet"/>
+      <w:lvlText w:val=""/>
+      <w:lvlJc w:val="left"/>
+      <w:pPr>
+        <w:ind w:left="4320" w:hanging="360"/>
+      </w:pPr>
+      <w:rPr>
+        <w:rFonts w:ascii="Wingdings" w:hAnsi="Wingdings" w:hint="default"/>
+      </w:rPr>
+    </w:lvl>
+    <w:lvl w:ilvl="6" w:tplc="040C0001" w:tentative="1">
+      <w:start w:val="1"/>
+      <w:numFmt w:val="bullet"/>
+      <w:lvlText w:val=""/>
+      <w:lvlJc w:val="left"/>
+      <w:pPr>
+        <w:ind w:left="5040" w:hanging="360"/>
+      </w:pPr>
+      <w:rPr>
+        <w:rFonts w:ascii="Symbol" w:hAnsi="Symbol" w:hint="default"/>
+      </w:rPr>
+    </w:lvl>
+    <w:lvl w:ilvl="7" w:tplc="040C0003" w:tentative="1">
+      <w:start w:val="1"/>
+      <w:numFmt w:val="bullet"/>
+      <w:lvlText w:val="o"/>
+      <w:lvlJc w:val="left"/>
+      <w:pPr>
+        <w:ind w:left="5760" w:hanging="360"/>
+      </w:pPr>
+      <w:rPr>
+        <w:rFonts w:ascii="Courier New" w:hAnsi="Courier New" w:cs="Courier New" w:hint="default"/>
+      </w:rPr>
+    </w:lvl>
+    <w:lvl w:ilvl="8" w:tplc="040C0005" w:tentative="1">
+      <w:start w:val="1"/>
+      <w:numFmt w:val="bullet"/>
+      <w:lvlText w:val=""/>
+      <w:lvlJc w:val="left"/>
+      <w:pPr>
+        <w:ind w:left="6480" w:hanging="360"/>
+      </w:pPr>
+      <w:rPr>
+        <w:rFonts w:ascii="Wingdings" w:hAnsi="Wingdings" w:hint="default"/>
+      </w:rPr>
+    </w:lvl>
+  </w:abstractNum>
+  <w:abstractNum w:abstractNumId="2" w15:restartNumberingAfterBreak="0">
     <w:nsid w:val="65110159"/>
     <w:multiLevelType w:val="hybridMultilevel"/>
     <w:tmpl w:val="64BA9F18"/>
@@ -1528,10 +1707,13 @@
     </w:lvl>
   </w:abstractNum>
   <w:num w:numId="1" w16cid:durableId="1014460285">
-    <w:abstractNumId w:val="1"/>
+    <w:abstractNumId w:val="2"/>
   </w:num>
   <w:num w:numId="2" w16cid:durableId="1192524783">
     <w:abstractNumId w:val="0"/>
+  </w:num>
+  <w:num w:numId="3" w16cid:durableId="1410347908">
+    <w:abstractNumId w:val="1"/>
   </w:num>
 </w:numbering>
 </file>

</xml_diff>